<commit_message>
Added names and contributions
</commit_message>
<xml_diff>
--- a/group_contrib_form/Group Contribution Form Template.docx
+++ b/group_contrib_form/Group Contribution Form Template.docx
@@ -1,6 +1,6 @@
 
 <file path=word/document.xml><?xml version="1.0" encoding="utf-8"?>
-<w:document xmlns:wpc="http://schemas.microsoft.com/office/word/2010/wordprocessingCanvas" xmlns:cx="http://schemas.microsoft.com/office/drawing/2014/chartex" xmlns:cx1="http://schemas.microsoft.com/office/drawing/2015/9/8/chartex" xmlns:cx2="http://schemas.microsoft.com/office/drawing/2015/10/21/chartex" xmlns:cx3="http://schemas.microsoft.com/office/drawing/2016/5/9/chartex" xmlns:cx4="http://schemas.microsoft.com/office/drawing/2016/5/10/chartex" xmlns:cx5="http://schemas.microsoft.com/office/drawing/2016/5/11/chartex" xmlns:cx6="http://schemas.microsoft.com/office/drawing/2016/5/12/chartex" xmlns:cx7="http://schemas.microsoft.com/office/drawing/2016/5/13/chartex" xmlns:cx8="http://schemas.microsoft.com/office/drawing/2016/5/14/chartex" xmlns:mc="http://schemas.openxmlformats.org/markup-compatibility/2006" xmlns:aink="http://schemas.microsoft.com/office/drawing/2016/ink" xmlns:am3d="http://schemas.microsoft.com/office/drawing/2017/model3d" xmlns:o="urn:schemas-microsoft-com:office:office" xmlns:oel="http://schemas.microsoft.com/office/2019/extlst" xmlns:r="http://schemas.openxmlformats.org/officeDocument/2006/relationships" xmlns:m="http://schemas.openxmlformats.org/officeDocument/2006/math" xmlns:v="urn:schemas-microsoft-com:vml" xmlns:wp14="http://schemas.microsoft.com/office/word/2010/wordprocessingDrawing" xmlns:wp="http://schemas.openxmlformats.org/drawingml/2006/wordprocessingDrawing" xmlns:w10="urn:schemas-microsoft-com:office:word" xmlns:w="http://schemas.openxmlformats.org/wordprocessingml/2006/main" xmlns:w14="http://schemas.microsoft.com/office/word/2010/wordml" xmlns:w15="http://schemas.microsoft.com/office/word/2012/wordml" xmlns:w16cex="http://schemas.microsoft.com/office/word/2018/wordml/cex" xmlns:w16cid="http://schemas.microsoft.com/office/word/2016/wordml/cid" xmlns:w16="http://schemas.microsoft.com/office/word/2018/wordml" xmlns:w16sdtdh="http://schemas.microsoft.com/office/word/2020/wordml/sdtdatahash" xmlns:w16se="http://schemas.microsoft.com/office/word/2015/wordml/symex" xmlns:wpg="http://schemas.microsoft.com/office/word/2010/wordprocessingGroup" xmlns:wpi="http://schemas.microsoft.com/office/word/2010/wordprocessingInk" xmlns:wne="http://schemas.microsoft.com/office/word/2006/wordml" xmlns:wps="http://schemas.microsoft.com/office/word/2010/wordprocessingShape" mc:Ignorable="w14 w15 w16se w16cid w16 w16cex w16sdtdh wp14">
+<w:document xmlns:wpc="http://schemas.microsoft.com/office/word/2010/wordprocessingCanvas" xmlns:cx="http://schemas.microsoft.com/office/drawing/2014/chartex" xmlns:cx1="http://schemas.microsoft.com/office/drawing/2015/9/8/chartex" xmlns:cx2="http://schemas.microsoft.com/office/drawing/2015/10/21/chartex" xmlns:cx3="http://schemas.microsoft.com/office/drawing/2016/5/9/chartex" xmlns:cx4="http://schemas.microsoft.com/office/drawing/2016/5/10/chartex" xmlns:cx5="http://schemas.microsoft.com/office/drawing/2016/5/11/chartex" xmlns:cx6="http://schemas.microsoft.com/office/drawing/2016/5/12/chartex" xmlns:cx7="http://schemas.microsoft.com/office/drawing/2016/5/13/chartex" xmlns:cx8="http://schemas.microsoft.com/office/drawing/2016/5/14/chartex" xmlns:mc="http://schemas.openxmlformats.org/markup-compatibility/2006" xmlns:aink="http://schemas.microsoft.com/office/drawing/2016/ink" xmlns:am3d="http://schemas.microsoft.com/office/drawing/2017/model3d" xmlns:o="urn:schemas-microsoft-com:office:office" xmlns:oel="http://schemas.microsoft.com/office/2019/extlst" xmlns:r="http://schemas.openxmlformats.org/officeDocument/2006/relationships" xmlns:m="http://schemas.openxmlformats.org/officeDocument/2006/math" xmlns:v="urn:schemas-microsoft-com:vml" xmlns:wp14="http://schemas.microsoft.com/office/word/2010/wordprocessingDrawing" xmlns:wp="http://schemas.openxmlformats.org/drawingml/2006/wordprocessingDrawing" xmlns:w10="urn:schemas-microsoft-com:office:word" xmlns:w="http://schemas.openxmlformats.org/wordprocessingml/2006/main" xmlns:w14="http://schemas.microsoft.com/office/word/2010/wordml" xmlns:w15="http://schemas.microsoft.com/office/word/2012/wordml" xmlns:w16cex="http://schemas.microsoft.com/office/word/2018/wordml/cex" xmlns:w16cid="http://schemas.microsoft.com/office/word/2016/wordml/cid" xmlns:w16="http://schemas.microsoft.com/office/word/2018/wordml" xmlns:w16du="http://schemas.microsoft.com/office/word/2023/wordml/word16du" xmlns:w16sdtdh="http://schemas.microsoft.com/office/word/2020/wordml/sdtdatahash" xmlns:w16sdtfl="http://schemas.microsoft.com/office/word/2024/wordml/sdtformatlock" xmlns:w16se="http://schemas.microsoft.com/office/word/2015/wordml/symex" xmlns:wpg="http://schemas.microsoft.com/office/word/2010/wordprocessingGroup" xmlns:wpi="http://schemas.microsoft.com/office/word/2010/wordprocessingInk" xmlns:wne="http://schemas.microsoft.com/office/word/2006/wordml" xmlns:wps="http://schemas.microsoft.com/office/word/2010/wordprocessingShape" mc:Ignorable="w14 w15 w16se w16cid w16 w16cex w16sdtdh w16sdtfl w16du wp14">
   <w:body>
     <w:p>
       <w:pPr>
@@ -148,6 +148,12 @@
                 <w:rFonts w:ascii="Calibri" w:hAnsi="Calibri" w:cs="Calibri"/>
               </w:rPr>
             </w:pPr>
+            <w:r>
+              <w:rPr>
+                <w:rFonts w:ascii="Calibri" w:hAnsi="Calibri" w:cs="Calibri"/>
+              </w:rPr>
+              <w:t>Vanisha Oree</w:t>
+            </w:r>
           </w:p>
           <w:p>
             <w:pPr>
@@ -177,6 +183,12 @@
                 <w:rFonts w:ascii="Calibri" w:hAnsi="Calibri" w:cs="Calibri"/>
               </w:rPr>
             </w:pPr>
+            <w:r>
+              <w:rPr>
+                <w:rFonts w:ascii="Calibri" w:hAnsi="Calibri" w:cs="Calibri"/>
+              </w:rPr>
+              <w:t>+1</w:t>
+            </w:r>
           </w:p>
         </w:tc>
         <w:tc>
@@ -225,6 +237,12 @@
                 <w:rFonts w:ascii="Calibri" w:hAnsi="Calibri" w:cs="Calibri"/>
               </w:rPr>
             </w:pPr>
+            <w:r>
+              <w:rPr>
+                <w:rFonts w:ascii="Calibri" w:hAnsi="Calibri" w:cs="Calibri"/>
+              </w:rPr>
+              <w:t>David Hood</w:t>
+            </w:r>
           </w:p>
           <w:p>
             <w:pPr>
@@ -272,6 +290,12 @@
                 <w:rFonts w:ascii="Calibri" w:hAnsi="Calibri" w:cs="Calibri"/>
               </w:rPr>
             </w:pPr>
+            <w:r>
+              <w:rPr>
+                <w:rFonts w:ascii="Calibri" w:hAnsi="Calibri" w:cs="Calibri"/>
+              </w:rPr>
+              <w:t>+1</w:t>
+            </w:r>
           </w:p>
         </w:tc>
         <w:tc>
@@ -297,6 +321,12 @@
                 <w:rFonts w:ascii="Informal Roman" w:hAnsi="Informal Roman" w:cs="Calibri"/>
               </w:rPr>
             </w:pPr>
+            <w:r>
+              <w:rPr>
+                <w:rFonts w:ascii="Informal Roman" w:hAnsi="Informal Roman" w:cs="Calibri"/>
+              </w:rPr>
+              <w:t>David Hood</w:t>
+            </w:r>
           </w:p>
         </w:tc>
       </w:tr>
@@ -324,6 +354,12 @@
                 <w:rFonts w:ascii="Calibri" w:hAnsi="Calibri" w:cs="Calibri"/>
               </w:rPr>
             </w:pPr>
+            <w:r>
+              <w:rPr>
+                <w:rFonts w:ascii="Calibri" w:hAnsi="Calibri" w:cs="Calibri"/>
+              </w:rPr>
+              <w:t>Loving-Grace Mawire</w:t>
+            </w:r>
           </w:p>
           <w:p>
             <w:pPr>
@@ -368,6 +404,12 @@
                 <w:rFonts w:ascii="Calibri" w:hAnsi="Calibri" w:cs="Calibri"/>
               </w:rPr>
             </w:pPr>
+            <w:r>
+              <w:rPr>
+                <w:rFonts w:ascii="Calibri" w:hAnsi="Calibri" w:cs="Calibri"/>
+              </w:rPr>
+              <w:t>-2</w:t>
+            </w:r>
           </w:p>
         </w:tc>
         <w:tc>
@@ -643,7 +685,7 @@
 </file>
 
 <file path=word/endnotes.xml><?xml version="1.0" encoding="utf-8"?>
-<w:endnotes xmlns:wpc="http://schemas.microsoft.com/office/word/2010/wordprocessingCanvas" xmlns:cx="http://schemas.microsoft.com/office/drawing/2014/chartex" xmlns:cx1="http://schemas.microsoft.com/office/drawing/2015/9/8/chartex" xmlns:cx2="http://schemas.microsoft.com/office/drawing/2015/10/21/chartex" xmlns:cx3="http://schemas.microsoft.com/office/drawing/2016/5/9/chartex" xmlns:cx4="http://schemas.microsoft.com/office/drawing/2016/5/10/chartex" xmlns:cx5="http://schemas.microsoft.com/office/drawing/2016/5/11/chartex" xmlns:cx6="http://schemas.microsoft.com/office/drawing/2016/5/12/chartex" xmlns:cx7="http://schemas.microsoft.com/office/drawing/2016/5/13/chartex" xmlns:cx8="http://schemas.microsoft.com/office/drawing/2016/5/14/chartex" xmlns:mc="http://schemas.openxmlformats.org/markup-compatibility/2006" xmlns:aink="http://schemas.microsoft.com/office/drawing/2016/ink" xmlns:am3d="http://schemas.microsoft.com/office/drawing/2017/model3d" xmlns:o="urn:schemas-microsoft-com:office:office" xmlns:oel="http://schemas.microsoft.com/office/2019/extlst" xmlns:r="http://schemas.openxmlformats.org/officeDocument/2006/relationships" xmlns:m="http://schemas.openxmlformats.org/officeDocument/2006/math" xmlns:v="urn:schemas-microsoft-com:vml" xmlns:wp14="http://schemas.microsoft.com/office/word/2010/wordprocessingDrawing" xmlns:wp="http://schemas.openxmlformats.org/drawingml/2006/wordprocessingDrawing" xmlns:w10="urn:schemas-microsoft-com:office:word" xmlns:w="http://schemas.openxmlformats.org/wordprocessingml/2006/main" xmlns:w14="http://schemas.microsoft.com/office/word/2010/wordml" xmlns:w15="http://schemas.microsoft.com/office/word/2012/wordml" xmlns:w16cex="http://schemas.microsoft.com/office/word/2018/wordml/cex" xmlns:w16cid="http://schemas.microsoft.com/office/word/2016/wordml/cid" xmlns:w16="http://schemas.microsoft.com/office/word/2018/wordml" xmlns:w16sdtdh="http://schemas.microsoft.com/office/word/2020/wordml/sdtdatahash" xmlns:w16se="http://schemas.microsoft.com/office/word/2015/wordml/symex" xmlns:wpg="http://schemas.microsoft.com/office/word/2010/wordprocessingGroup" xmlns:wpi="http://schemas.microsoft.com/office/word/2010/wordprocessingInk" xmlns:wne="http://schemas.microsoft.com/office/word/2006/wordml" xmlns:wps="http://schemas.microsoft.com/office/word/2010/wordprocessingShape" mc:Ignorable="w14 w15 w16se w16cid w16 w16cex w16sdtdh wp14">
+<w:endnotes xmlns:wpc="http://schemas.microsoft.com/office/word/2010/wordprocessingCanvas" xmlns:cx="http://schemas.microsoft.com/office/drawing/2014/chartex" xmlns:cx1="http://schemas.microsoft.com/office/drawing/2015/9/8/chartex" xmlns:cx2="http://schemas.microsoft.com/office/drawing/2015/10/21/chartex" xmlns:cx3="http://schemas.microsoft.com/office/drawing/2016/5/9/chartex" xmlns:cx4="http://schemas.microsoft.com/office/drawing/2016/5/10/chartex" xmlns:cx5="http://schemas.microsoft.com/office/drawing/2016/5/11/chartex" xmlns:cx6="http://schemas.microsoft.com/office/drawing/2016/5/12/chartex" xmlns:cx7="http://schemas.microsoft.com/office/drawing/2016/5/13/chartex" xmlns:cx8="http://schemas.microsoft.com/office/drawing/2016/5/14/chartex" xmlns:mc="http://schemas.openxmlformats.org/markup-compatibility/2006" xmlns:aink="http://schemas.microsoft.com/office/drawing/2016/ink" xmlns:am3d="http://schemas.microsoft.com/office/drawing/2017/model3d" xmlns:o="urn:schemas-microsoft-com:office:office" xmlns:oel="http://schemas.microsoft.com/office/2019/extlst" xmlns:r="http://schemas.openxmlformats.org/officeDocument/2006/relationships" xmlns:m="http://schemas.openxmlformats.org/officeDocument/2006/math" xmlns:v="urn:schemas-microsoft-com:vml" xmlns:wp14="http://schemas.microsoft.com/office/word/2010/wordprocessingDrawing" xmlns:wp="http://schemas.openxmlformats.org/drawingml/2006/wordprocessingDrawing" xmlns:w10="urn:schemas-microsoft-com:office:word" xmlns:w="http://schemas.openxmlformats.org/wordprocessingml/2006/main" xmlns:w14="http://schemas.microsoft.com/office/word/2010/wordml" xmlns:w15="http://schemas.microsoft.com/office/word/2012/wordml" xmlns:w16cex="http://schemas.microsoft.com/office/word/2018/wordml/cex" xmlns:w16cid="http://schemas.microsoft.com/office/word/2016/wordml/cid" xmlns:w16="http://schemas.microsoft.com/office/word/2018/wordml" xmlns:w16du="http://schemas.microsoft.com/office/word/2023/wordml/word16du" xmlns:w16sdtdh="http://schemas.microsoft.com/office/word/2020/wordml/sdtdatahash" xmlns:w16sdtfl="http://schemas.microsoft.com/office/word/2024/wordml/sdtformatlock" xmlns:w16se="http://schemas.microsoft.com/office/word/2015/wordml/symex" xmlns:wpg="http://schemas.microsoft.com/office/word/2010/wordprocessingGroup" xmlns:wpi="http://schemas.microsoft.com/office/word/2010/wordprocessingInk" xmlns:wne="http://schemas.microsoft.com/office/word/2006/wordml" xmlns:wps="http://schemas.microsoft.com/office/word/2010/wordprocessingShape" mc:Ignorable="w14 w15 w16se w16cid w16 w16cex w16sdtdh w16sdtfl w16du wp14">
   <w:endnote w:type="separator" w:id="-1">
     <w:p>
       <w:pPr>
@@ -668,7 +710,7 @@
 </file>
 
 <file path=word/footnotes.xml><?xml version="1.0" encoding="utf-8"?>
-<w:footnotes xmlns:wpc="http://schemas.microsoft.com/office/word/2010/wordprocessingCanvas" xmlns:cx="http://schemas.microsoft.com/office/drawing/2014/chartex" xmlns:cx1="http://schemas.microsoft.com/office/drawing/2015/9/8/chartex" xmlns:cx2="http://schemas.microsoft.com/office/drawing/2015/10/21/chartex" xmlns:cx3="http://schemas.microsoft.com/office/drawing/2016/5/9/chartex" xmlns:cx4="http://schemas.microsoft.com/office/drawing/2016/5/10/chartex" xmlns:cx5="http://schemas.microsoft.com/office/drawing/2016/5/11/chartex" xmlns:cx6="http://schemas.microsoft.com/office/drawing/2016/5/12/chartex" xmlns:cx7="http://schemas.microsoft.com/office/drawing/2016/5/13/chartex" xmlns:cx8="http://schemas.microsoft.com/office/drawing/2016/5/14/chartex" xmlns:mc="http://schemas.openxmlformats.org/markup-compatibility/2006" xmlns:aink="http://schemas.microsoft.com/office/drawing/2016/ink" xmlns:am3d="http://schemas.microsoft.com/office/drawing/2017/model3d" xmlns:o="urn:schemas-microsoft-com:office:office" xmlns:oel="http://schemas.microsoft.com/office/2019/extlst" xmlns:r="http://schemas.openxmlformats.org/officeDocument/2006/relationships" xmlns:m="http://schemas.openxmlformats.org/officeDocument/2006/math" xmlns:v="urn:schemas-microsoft-com:vml" xmlns:wp14="http://schemas.microsoft.com/office/word/2010/wordprocessingDrawing" xmlns:wp="http://schemas.openxmlformats.org/drawingml/2006/wordprocessingDrawing" xmlns:w10="urn:schemas-microsoft-com:office:word" xmlns:w="http://schemas.openxmlformats.org/wordprocessingml/2006/main" xmlns:w14="http://schemas.microsoft.com/office/word/2010/wordml" xmlns:w15="http://schemas.microsoft.com/office/word/2012/wordml" xmlns:w16cex="http://schemas.microsoft.com/office/word/2018/wordml/cex" xmlns:w16cid="http://schemas.microsoft.com/office/word/2016/wordml/cid" xmlns:w16="http://schemas.microsoft.com/office/word/2018/wordml" xmlns:w16sdtdh="http://schemas.microsoft.com/office/word/2020/wordml/sdtdatahash" xmlns:w16se="http://schemas.microsoft.com/office/word/2015/wordml/symex" xmlns:wpg="http://schemas.microsoft.com/office/word/2010/wordprocessingGroup" xmlns:wpi="http://schemas.microsoft.com/office/word/2010/wordprocessingInk" xmlns:wne="http://schemas.microsoft.com/office/word/2006/wordml" xmlns:wps="http://schemas.microsoft.com/office/word/2010/wordprocessingShape" mc:Ignorable="w14 w15 w16se w16cid w16 w16cex w16sdtdh wp14">
+<w:footnotes xmlns:wpc="http://schemas.microsoft.com/office/word/2010/wordprocessingCanvas" xmlns:cx="http://schemas.microsoft.com/office/drawing/2014/chartex" xmlns:cx1="http://schemas.microsoft.com/office/drawing/2015/9/8/chartex" xmlns:cx2="http://schemas.microsoft.com/office/drawing/2015/10/21/chartex" xmlns:cx3="http://schemas.microsoft.com/office/drawing/2016/5/9/chartex" xmlns:cx4="http://schemas.microsoft.com/office/drawing/2016/5/10/chartex" xmlns:cx5="http://schemas.microsoft.com/office/drawing/2016/5/11/chartex" xmlns:cx6="http://schemas.microsoft.com/office/drawing/2016/5/12/chartex" xmlns:cx7="http://schemas.microsoft.com/office/drawing/2016/5/13/chartex" xmlns:cx8="http://schemas.microsoft.com/office/drawing/2016/5/14/chartex" xmlns:mc="http://schemas.openxmlformats.org/markup-compatibility/2006" xmlns:aink="http://schemas.microsoft.com/office/drawing/2016/ink" xmlns:am3d="http://schemas.microsoft.com/office/drawing/2017/model3d" xmlns:o="urn:schemas-microsoft-com:office:office" xmlns:oel="http://schemas.microsoft.com/office/2019/extlst" xmlns:r="http://schemas.openxmlformats.org/officeDocument/2006/relationships" xmlns:m="http://schemas.openxmlformats.org/officeDocument/2006/math" xmlns:v="urn:schemas-microsoft-com:vml" xmlns:wp14="http://schemas.microsoft.com/office/word/2010/wordprocessingDrawing" xmlns:wp="http://schemas.openxmlformats.org/drawingml/2006/wordprocessingDrawing" xmlns:w10="urn:schemas-microsoft-com:office:word" xmlns:w="http://schemas.openxmlformats.org/wordprocessingml/2006/main" xmlns:w14="http://schemas.microsoft.com/office/word/2010/wordml" xmlns:w15="http://schemas.microsoft.com/office/word/2012/wordml" xmlns:w16cex="http://schemas.microsoft.com/office/word/2018/wordml/cex" xmlns:w16cid="http://schemas.microsoft.com/office/word/2016/wordml/cid" xmlns:w16="http://schemas.microsoft.com/office/word/2018/wordml" xmlns:w16du="http://schemas.microsoft.com/office/word/2023/wordml/word16du" xmlns:w16sdtdh="http://schemas.microsoft.com/office/word/2020/wordml/sdtdatahash" xmlns:w16sdtfl="http://schemas.microsoft.com/office/word/2024/wordml/sdtformatlock" xmlns:w16se="http://schemas.microsoft.com/office/word/2015/wordml/symex" xmlns:wpg="http://schemas.microsoft.com/office/word/2010/wordprocessingGroup" xmlns:wpi="http://schemas.microsoft.com/office/word/2010/wordprocessingInk" xmlns:wne="http://schemas.microsoft.com/office/word/2006/wordml" xmlns:wps="http://schemas.microsoft.com/office/word/2010/wordprocessingShape" mc:Ignorable="w14 w15 w16se w16cid w16 w16cex w16sdtdh w16sdtfl w16du wp14">
   <w:footnote w:type="separator" w:id="-1">
     <w:p>
       <w:pPr>
@@ -693,7 +735,7 @@
 </file>
 
 <file path=word/numbering.xml><?xml version="1.0" encoding="utf-8"?>
-<w:numbering xmlns:wpc="http://schemas.microsoft.com/office/word/2010/wordprocessingCanvas" xmlns:cx="http://schemas.microsoft.com/office/drawing/2014/chartex" xmlns:cx1="http://schemas.microsoft.com/office/drawing/2015/9/8/chartex" xmlns:cx2="http://schemas.microsoft.com/office/drawing/2015/10/21/chartex" xmlns:cx3="http://schemas.microsoft.com/office/drawing/2016/5/9/chartex" xmlns:cx4="http://schemas.microsoft.com/office/drawing/2016/5/10/chartex" xmlns:cx5="http://schemas.microsoft.com/office/drawing/2016/5/11/chartex" xmlns:cx6="http://schemas.microsoft.com/office/drawing/2016/5/12/chartex" xmlns:cx7="http://schemas.microsoft.com/office/drawing/2016/5/13/chartex" xmlns:cx8="http://schemas.microsoft.com/office/drawing/2016/5/14/chartex" xmlns:mc="http://schemas.openxmlformats.org/markup-compatibility/2006" xmlns:aink="http://schemas.microsoft.com/office/drawing/2016/ink" xmlns:am3d="http://schemas.microsoft.com/office/drawing/2017/model3d" xmlns:o="urn:schemas-microsoft-com:office:office" xmlns:oel="http://schemas.microsoft.com/office/2019/extlst" xmlns:r="http://schemas.openxmlformats.org/officeDocument/2006/relationships" xmlns:m="http://schemas.openxmlformats.org/officeDocument/2006/math" xmlns:v="urn:schemas-microsoft-com:vml" xmlns:wp14="http://schemas.microsoft.com/office/word/2010/wordprocessingDrawing" xmlns:wp="http://schemas.openxmlformats.org/drawingml/2006/wordprocessingDrawing" xmlns:w10="urn:schemas-microsoft-com:office:word" xmlns:w="http://schemas.openxmlformats.org/wordprocessingml/2006/main" xmlns:w14="http://schemas.microsoft.com/office/word/2010/wordml" xmlns:w15="http://schemas.microsoft.com/office/word/2012/wordml" xmlns:w16cex="http://schemas.microsoft.com/office/word/2018/wordml/cex" xmlns:w16cid="http://schemas.microsoft.com/office/word/2016/wordml/cid" xmlns:w16="http://schemas.microsoft.com/office/word/2018/wordml" xmlns:w16sdtdh="http://schemas.microsoft.com/office/word/2020/wordml/sdtdatahash" xmlns:w16se="http://schemas.microsoft.com/office/word/2015/wordml/symex" xmlns:wpg="http://schemas.microsoft.com/office/word/2010/wordprocessingGroup" xmlns:wpi="http://schemas.microsoft.com/office/word/2010/wordprocessingInk" xmlns:wne="http://schemas.microsoft.com/office/word/2006/wordml" xmlns:wps="http://schemas.microsoft.com/office/word/2010/wordprocessingShape" mc:Ignorable="w14 w15 w16se w16cid w16 w16cex w16sdtdh wp14">
+<w:numbering xmlns:wpc="http://schemas.microsoft.com/office/word/2010/wordprocessingCanvas" xmlns:cx="http://schemas.microsoft.com/office/drawing/2014/chartex" xmlns:cx1="http://schemas.microsoft.com/office/drawing/2015/9/8/chartex" xmlns:cx2="http://schemas.microsoft.com/office/drawing/2015/10/21/chartex" xmlns:cx3="http://schemas.microsoft.com/office/drawing/2016/5/9/chartex" xmlns:cx4="http://schemas.microsoft.com/office/drawing/2016/5/10/chartex" xmlns:cx5="http://schemas.microsoft.com/office/drawing/2016/5/11/chartex" xmlns:cx6="http://schemas.microsoft.com/office/drawing/2016/5/12/chartex" xmlns:cx7="http://schemas.microsoft.com/office/drawing/2016/5/13/chartex" xmlns:cx8="http://schemas.microsoft.com/office/drawing/2016/5/14/chartex" xmlns:mc="http://schemas.openxmlformats.org/markup-compatibility/2006" xmlns:aink="http://schemas.microsoft.com/office/drawing/2016/ink" xmlns:am3d="http://schemas.microsoft.com/office/drawing/2017/model3d" xmlns:o="urn:schemas-microsoft-com:office:office" xmlns:oel="http://schemas.microsoft.com/office/2019/extlst" xmlns:r="http://schemas.openxmlformats.org/officeDocument/2006/relationships" xmlns:m="http://schemas.openxmlformats.org/officeDocument/2006/math" xmlns:v="urn:schemas-microsoft-com:vml" xmlns:wp14="http://schemas.microsoft.com/office/word/2010/wordprocessingDrawing" xmlns:wp="http://schemas.openxmlformats.org/drawingml/2006/wordprocessingDrawing" xmlns:w10="urn:schemas-microsoft-com:office:word" xmlns:w="http://schemas.openxmlformats.org/wordprocessingml/2006/main" xmlns:w14="http://schemas.microsoft.com/office/word/2010/wordml" xmlns:w15="http://schemas.microsoft.com/office/word/2012/wordml" xmlns:w16cex="http://schemas.microsoft.com/office/word/2018/wordml/cex" xmlns:w16cid="http://schemas.microsoft.com/office/word/2016/wordml/cid" xmlns:w16="http://schemas.microsoft.com/office/word/2018/wordml" xmlns:w16du="http://schemas.microsoft.com/office/word/2023/wordml/word16du" xmlns:w16sdtdh="http://schemas.microsoft.com/office/word/2020/wordml/sdtdatahash" xmlns:w16sdtfl="http://schemas.microsoft.com/office/word/2024/wordml/sdtformatlock" xmlns:w16se="http://schemas.microsoft.com/office/word/2015/wordml/symex" xmlns:wpg="http://schemas.microsoft.com/office/word/2010/wordprocessingGroup" xmlns:wpi="http://schemas.microsoft.com/office/word/2010/wordprocessingInk" xmlns:wne="http://schemas.microsoft.com/office/word/2006/wordml" xmlns:wps="http://schemas.microsoft.com/office/word/2010/wordprocessingShape" mc:Ignorable="w14 w15 w16se w16cid w16 w16cex w16sdtdh w16sdtfl w16du wp14">
   <w:abstractNum w:abstractNumId="0" w15:restartNumberingAfterBreak="0">
     <w:nsid w:val="0D2154E7"/>
     <w:multiLevelType w:val="hybridMultilevel"/>
@@ -929,7 +971,7 @@
 </file>
 
 <file path=word/styles.xml><?xml version="1.0" encoding="utf-8"?>
-<w:styles xmlns:mc="http://schemas.openxmlformats.org/markup-compatibility/2006" xmlns:r="http://schemas.openxmlformats.org/officeDocument/2006/relationships" xmlns:w="http://schemas.openxmlformats.org/wordprocessingml/2006/main" xmlns:w14="http://schemas.microsoft.com/office/word/2010/wordml" xmlns:w15="http://schemas.microsoft.com/office/word/2012/wordml" xmlns:w16cex="http://schemas.microsoft.com/office/word/2018/wordml/cex" xmlns:w16cid="http://schemas.microsoft.com/office/word/2016/wordml/cid" xmlns:w16="http://schemas.microsoft.com/office/word/2018/wordml" xmlns:w16sdtdh="http://schemas.microsoft.com/office/word/2020/wordml/sdtdatahash" xmlns:w16se="http://schemas.microsoft.com/office/word/2015/wordml/symex" mc:Ignorable="w14 w15 w16se w16cid w16 w16cex w16sdtdh">
+<w:styles xmlns:mc="http://schemas.openxmlformats.org/markup-compatibility/2006" xmlns:r="http://schemas.openxmlformats.org/officeDocument/2006/relationships" xmlns:w="http://schemas.openxmlformats.org/wordprocessingml/2006/main" xmlns:w14="http://schemas.microsoft.com/office/word/2010/wordml" xmlns:w15="http://schemas.microsoft.com/office/word/2012/wordml" xmlns:w16cex="http://schemas.microsoft.com/office/word/2018/wordml/cex" xmlns:w16cid="http://schemas.microsoft.com/office/word/2016/wordml/cid" xmlns:w16="http://schemas.microsoft.com/office/word/2018/wordml" xmlns:w16du="http://schemas.microsoft.com/office/word/2023/wordml/word16du" xmlns:w16sdtdh="http://schemas.microsoft.com/office/word/2020/wordml/sdtdatahash" xmlns:w16sdtfl="http://schemas.microsoft.com/office/word/2024/wordml/sdtformatlock" xmlns:w16se="http://schemas.microsoft.com/office/word/2015/wordml/symex" mc:Ignorable="w14 w15 w16se w16cid w16 w16cex w16sdtdh w16sdtfl w16du">
   <w:docDefaults>
     <w:rPrDefault>
       <w:rPr>

</xml_diff>

<commit_message>
Minor tweaks to the readme file
</commit_message>
<xml_diff>
--- a/group_contrib_form/Group Contribution Form Template.docx
+++ b/group_contrib_form/Group Contribution Form Template.docx
@@ -207,6 +207,12 @@
                 <w:rFonts w:ascii="Bradley Hand ITC" w:hAnsi="Bradley Hand ITC" w:cs="Calibri"/>
               </w:rPr>
             </w:pPr>
+            <w:r>
+              <w:rPr>
+                <w:rFonts w:ascii="Bradley Hand ITC" w:hAnsi="Bradley Hand ITC" w:cs="Calibri"/>
+              </w:rPr>
+              <w:t>Vanisha Oree</w:t>
+            </w:r>
           </w:p>
         </w:tc>
       </w:tr>
@@ -435,6 +441,12 @@
                 <w:rFonts w:ascii="Lucida Calligraphy" w:hAnsi="Lucida Calligraphy" w:cs="Calibri"/>
               </w:rPr>
             </w:pPr>
+            <w:r>
+              <w:rPr>
+                <w:rFonts w:ascii="Lucida Calligraphy" w:hAnsi="Lucida Calligraphy" w:cs="Calibri"/>
+              </w:rPr>
+              <w:t>Loving-Grace Mawire</w:t>
+            </w:r>
           </w:p>
         </w:tc>
       </w:tr>
@@ -673,6 +685,9 @@
         <w:spacing w:before="100" w:beforeAutospacing="1" w:after="0" w:line="240" w:lineRule="auto"/>
         <w:jc w:val="both"/>
       </w:pPr>
+      <w:r>
+        <w:t xml:space="preserve">David and Vanisha collaborated over the full four weeks. Loving-Grace contributed over the final two weeks. </w:t>
+      </w:r>
     </w:p>
     <w:sectPr>
       <w:pgSz w:w="11906" w:h="16838"/>

</xml_diff>